<commit_message>
fixed handout with correct office number
</commit_message>
<xml_diff>
--- a/Handouts/handout01.docx
+++ b/Handouts/handout01.docx
@@ -19,7 +19,7 @@
     </w:p>
     <w:p>
       <w:r>
-        <w:t xml:space="preserve">Office: M1.25</w:t>
+        <w:t xml:space="preserve">Office: M1.30</w:t>
       </w:r>
     </w:p>
     <w:p>
@@ -184,7 +184,16 @@
         </w:numPr>
       </w:pPr>
       <w:r>
-        <w:t xml:space="preserve">Download and install Python on your own machine if you have one:</w:t>
+        <w:t xml:space="preserve">Download and install Python (</w:t>
+      </w:r>
+      <w:r>
+        <w:rPr>
+          <w:b/>
+        </w:rPr>
+        <w:t xml:space="preserve">version 2.x</w:t>
+      </w:r>
+      <w:r>
+        <w:t xml:space="preserve">) on your own machine if you have one:</w:t>
       </w:r>
     </w:p>
     <w:p>

</xml_diff>